<commit_message>
attribut motdepasse et password dans requête API
</commit_message>
<xml_diff>
--- a/Rapport Ecrit Pinterest.docx
+++ b/Rapport Ecrit Pinterest.docx
@@ -183,6 +183,43 @@
       <w:proofErr w:type="spellEnd"/>
       <w:r>
         <w:t>.</w:t>
+      </w:r>
+    </w:p>
+    <w:p/>
+    <w:p>
+      <w:r>
+        <w:t xml:space="preserve">Problème de synchronisation pour le git avec </w:t>
+      </w:r>
+      <w:proofErr w:type="spellStart"/>
+      <w:r>
+        <w:t>Heruko</w:t>
+      </w:r>
+      <w:proofErr w:type="spellEnd"/>
+      <w:r>
+        <w:t>. Je l’ai appris grâ</w:t>
+      </w:r>
+      <w:r>
+        <w:t>c</w:t>
+      </w:r>
+      <w:r>
+        <w:t>e à</w:t>
+      </w:r>
+      <w:r>
+        <w:t xml:space="preserve"> </w:t>
+      </w:r>
+      <w:r>
+        <w:t xml:space="preserve">problème de </w:t>
+      </w:r>
+      <w:proofErr w:type="spellStart"/>
+      <w:r>
+        <w:t>sycnro</w:t>
+      </w:r>
+      <w:proofErr w:type="spellEnd"/>
+      <w:r>
+        <w:t xml:space="preserve"> lors de API code.</w:t>
+      </w:r>
+      <w:r>
+        <w:t xml:space="preserve"> </w:t>
       </w:r>
     </w:p>
     <w:sectPr>

</xml_diff>

<commit_message>
mise en place de bdd connexion
</commit_message>
<xml_diff>
--- a/Rapport Ecrit Pinterest.docx
+++ b/Rapport Ecrit Pinterest.docx
@@ -216,10 +216,49 @@
       </w:r>
       <w:proofErr w:type="spellEnd"/>
       <w:r>
-        <w:t xml:space="preserve"> lors de API code.</w:t>
-      </w:r>
-      <w:r>
         <w:t xml:space="preserve"> </w:t>
+      </w:r>
+      <w:proofErr w:type="gramStart"/>
+      <w:r>
+        <w:t>lors de API</w:t>
+      </w:r>
+      <w:proofErr w:type="gramEnd"/>
+      <w:r>
+        <w:t xml:space="preserve"> code.</w:t>
+      </w:r>
+      <w:r>
+        <w:t xml:space="preserve"> En fait non, c’est un problème de cache qui recharge souvent.</w:t>
+      </w:r>
+    </w:p>
+    <w:p>
+      <w:r>
+        <w:t>Les caches des navigateurs peuvent vraiment être agaçants quand on fait du développement. La prochaine fois, pense à utiliser Ctrl + Shift + R (ou Cmd + Shift + R sur Mac) pour forcer un rechargement sans cache.</w:t>
+      </w:r>
+    </w:p>
+    <w:p>
+      <w:r>
+        <w:t>Si le problème revient souvent, tu peux aussi :</w:t>
+      </w:r>
+    </w:p>
+    <w:p>
+      <w:r>
+        <w:t xml:space="preserve"> Désactiver le cache dans les </w:t>
+      </w:r>
+      <w:proofErr w:type="spellStart"/>
+      <w:r>
+        <w:t>DevTools</w:t>
+      </w:r>
+      <w:proofErr w:type="spellEnd"/>
+      <w:r>
+        <w:t xml:space="preserve"> (F12 &gt; onglet "Network" &gt; cocher "</w:t>
+      </w:r>
+      <w:proofErr w:type="spellStart"/>
+      <w:r>
+        <w:t>Disable</w:t>
+      </w:r>
+      <w:proofErr w:type="spellEnd"/>
+      <w:r>
+        <w:t xml:space="preserve"> cache")</w:t>
       </w:r>
     </w:p>
     <w:sectPr>

</xml_diff>